<commit_message>
Last edit for the project report
</commit_message>
<xml_diff>
--- a/GolayCode/ProjektoAtaskaita/Projekto ataskaita.docx
+++ b/GolayCode/ProjektoAtaskaita/Projekto ataskaita.docx
@@ -1122,7 +1122,31 @@
         <w:rPr>
           <w:rFonts w:ascii="Times New Roman" w:hAnsi="Times New Roman" w:cs="Times New Roman"/>
         </w:rPr>
-        <w:t>Vartotojui pasirinkus koduoti nuotrauką, programa paprašo įvesti pilną kelią iki nuotraukos lokacijos (kelias turi baigtis nuotraukos pavadinimu). Programa patikrina</w:t>
+        <w:t>Vartotojui pasirinkus koduoti nuotrauką, programa paprašo įvesti pilną kelią iki nuotraukos lokacijos (kelias turi baigtis nuotraukos pavadinimu</w:t>
+      </w:r>
+      <w:r>
+        <w:rPr>
+          <w:rFonts w:ascii="Times New Roman" w:hAnsi="Times New Roman" w:cs="Times New Roman"/>
+        </w:rPr>
+        <w:t xml:space="preserve"> ir neturėti jokių papildomų simbolių (kabutės pradžioje ir gale ar p</w:t>
+      </w:r>
+      <w:r>
+        <w:rPr>
+          <w:rFonts w:ascii="Times New Roman" w:hAnsi="Times New Roman" w:cs="Times New Roman"/>
+        </w:rPr>
+        <w:t>an</w:t>
+      </w:r>
+      <w:r>
+        <w:rPr>
+          <w:rFonts w:ascii="Times New Roman" w:hAnsi="Times New Roman" w:cs="Times New Roman"/>
+        </w:rPr>
+        <w:t>.</w:t>
+      </w:r>
+      <w:r>
+        <w:rPr>
+          <w:rFonts w:ascii="Times New Roman" w:hAnsi="Times New Roman" w:cs="Times New Roman"/>
+        </w:rPr>
+        <w:t>). Programa patikrina</w:t>
       </w:r>
       <w:r>
         <w:rPr>
@@ -1135,6 +1159,12 @@
           <w:rFonts w:ascii="Times New Roman" w:hAnsi="Times New Roman" w:cs="Times New Roman"/>
         </w:rPr>
         <w:t xml:space="preserve"> ar kelias yra teisingas ir ar galima rasti nuotrauką su plėtiniu „</w:t>
+      </w:r>
+      <w:r>
+        <w:rPr>
+          <w:rFonts w:ascii="Times New Roman" w:hAnsi="Times New Roman" w:cs="Times New Roman"/>
+        </w:rPr>
+        <w:t>.</w:t>
       </w:r>
       <w:proofErr w:type="spellStart"/>
       <w:r>
@@ -1509,19 +1539,31 @@
         <w:rPr>
           <w:rFonts w:ascii="Times New Roman" w:hAnsi="Times New Roman" w:cs="Times New Roman"/>
         </w:rPr>
-        <w:t>Eilutė yra apkerpama, jeigu buvo pridėta papildomai nulių, i</w:t>
-      </w:r>
-      <w:r>
-        <w:rPr>
-          <w:rFonts w:ascii="Times New Roman" w:hAnsi="Times New Roman" w:cs="Times New Roman"/>
-        </w:rPr>
-        <w:t xml:space="preserve">r </w:t>
-      </w:r>
-      <w:r>
-        <w:rPr>
-          <w:rFonts w:ascii="Times New Roman" w:hAnsi="Times New Roman" w:cs="Times New Roman"/>
-        </w:rPr>
-        <w:t>grąžinamos originalios vertės pagal </w:t>
+        <w:t>Eilutė yra apkerpama, jeigu buvo pridėta papildomai nulių</w:t>
+      </w:r>
+      <w:r>
+        <w:rPr>
+          <w:rFonts w:ascii="Times New Roman" w:hAnsi="Times New Roman" w:cs="Times New Roman"/>
+        </w:rPr>
+        <w:t>.</w:t>
+      </w:r>
+      <w:r>
+        <w:rPr>
+          <w:rFonts w:ascii="Times New Roman" w:hAnsi="Times New Roman" w:cs="Times New Roman"/>
+        </w:rPr>
+        <w:t xml:space="preserve"> </w:t>
+      </w:r>
+      <w:r>
+        <w:rPr>
+          <w:rFonts w:ascii="Times New Roman" w:hAnsi="Times New Roman" w:cs="Times New Roman"/>
+        </w:rPr>
+        <w:t>G</w:t>
+      </w:r>
+      <w:r>
+        <w:rPr>
+          <w:rFonts w:ascii="Times New Roman" w:hAnsi="Times New Roman" w:cs="Times New Roman"/>
+        </w:rPr>
+        <w:t>rąžinamos originalios vertės pagal </w:t>
       </w:r>
       <w:hyperlink r:id="rId10" w:history="1">
         <w:r>
@@ -1776,25 +1818,49 @@
         <w:rPr>
           <w:rFonts w:ascii="Times New Roman" w:hAnsi="Times New Roman" w:cs="Times New Roman"/>
         </w:rPr>
-        <w:t>Vektorius yra a</w:t>
-      </w:r>
-      <w:r>
-        <w:rPr>
-          <w:rFonts w:ascii="Times New Roman" w:hAnsi="Times New Roman" w:cs="Times New Roman"/>
-        </w:rPr>
-        <w:t xml:space="preserve">pkerpamas, jeigu buvo </w:t>
-      </w:r>
-      <w:r>
-        <w:rPr>
-          <w:rFonts w:ascii="Times New Roman" w:hAnsi="Times New Roman" w:cs="Times New Roman"/>
-        </w:rPr>
-        <w:t xml:space="preserve">pridėta nulių, </w:t>
-      </w:r>
-      <w:r>
-        <w:rPr>
-          <w:rFonts w:ascii="Times New Roman" w:hAnsi="Times New Roman" w:cs="Times New Roman"/>
-        </w:rPr>
-        <w:t>ir siunčiamas konvertuoti atgal į nuotrauką.</w:t>
+        <w:t xml:space="preserve">Eilutė </w:t>
+      </w:r>
+      <w:r>
+        <w:rPr>
+          <w:rFonts w:ascii="Times New Roman" w:hAnsi="Times New Roman" w:cs="Times New Roman"/>
+        </w:rPr>
+        <w:t>yra a</w:t>
+      </w:r>
+      <w:r>
+        <w:rPr>
+          <w:rFonts w:ascii="Times New Roman" w:hAnsi="Times New Roman" w:cs="Times New Roman"/>
+        </w:rPr>
+        <w:t xml:space="preserve">pkerpama, jeigu buvo </w:t>
+      </w:r>
+      <w:r>
+        <w:rPr>
+          <w:rFonts w:ascii="Times New Roman" w:hAnsi="Times New Roman" w:cs="Times New Roman"/>
+        </w:rPr>
+        <w:t>pridėta nulių</w:t>
+      </w:r>
+      <w:r>
+        <w:rPr>
+          <w:rFonts w:ascii="Times New Roman" w:hAnsi="Times New Roman" w:cs="Times New Roman"/>
+        </w:rPr>
+        <w:t>.</w:t>
+      </w:r>
+      <w:r>
+        <w:rPr>
+          <w:rFonts w:ascii="Times New Roman" w:hAnsi="Times New Roman" w:cs="Times New Roman"/>
+        </w:rPr>
+        <w:t xml:space="preserve"> </w:t>
+      </w:r>
+      <w:r>
+        <w:rPr>
+          <w:rFonts w:ascii="Times New Roman" w:hAnsi="Times New Roman" w:cs="Times New Roman"/>
+        </w:rPr>
+        <w:t xml:space="preserve">Eilutę siunčiame </w:t>
+      </w:r>
+      <w:r>
+        <w:rPr>
+          <w:rFonts w:ascii="Times New Roman" w:hAnsi="Times New Roman" w:cs="Times New Roman"/>
+        </w:rPr>
+        <w:t>konvertuoti atgal į nuotrauką.</w:t>
       </w:r>
     </w:p>
     <w:p>
@@ -2602,7 +2668,7 @@
           <w:noProof/>
         </w:rPr>
         <w:drawing>
-          <wp:inline distT="0" distB="0" distL="0" distR="0" wp14:anchorId="3C694347" wp14:editId="4BB7630B">
+          <wp:inline distT="0" distB="0" distL="0" distR="0" wp14:anchorId="3C694347" wp14:editId="28C11CAC">
             <wp:extent cx="5943600" cy="3928110"/>
             <wp:effectExtent l="0" t="0" r="0" b="0"/>
             <wp:docPr id="939246847" name="Picture 1" descr="Output image"/>

</xml_diff>